<commit_message>
documento observaciones, falta completar paso 6 y pregunta 4
</commit_message>
<xml_diff>
--- a/Docs/Observaciones-Lab 3.docx
+++ b/Docs/Observaciones-Lab 3.docx
@@ -1,13 +1,19 @@
 
 <file path=word/document.xml><?xml version="1.0" encoding="utf-8"?>
-<w:document xmlns:wpc="http://schemas.microsoft.com/office/word/2010/wordprocessingCanvas" xmlns:cx="http://schemas.microsoft.com/office/drawing/2014/chartex" xmlns:cx1="http://schemas.microsoft.com/office/drawing/2015/9/8/chartex" xmlns:cx2="http://schemas.microsoft.com/office/drawing/2015/10/21/chartex" xmlns:cx3="http://schemas.microsoft.com/office/drawing/2016/5/9/chartex" xmlns:cx4="http://schemas.microsoft.com/office/drawing/2016/5/10/chartex" xmlns:cx5="http://schemas.microsoft.com/office/drawing/2016/5/11/chartex" xmlns:cx6="http://schemas.microsoft.com/office/drawing/2016/5/12/chartex" xmlns:cx7="http://schemas.microsoft.com/office/drawing/2016/5/13/chartex" xmlns:cx8="http://schemas.microsoft.com/office/drawing/2016/5/14/chartex" xmlns:mc="http://schemas.openxmlformats.org/markup-compatibility/2006" xmlns:aink="http://schemas.microsoft.com/office/drawing/2016/ink" xmlns:am3d="http://schemas.microsoft.com/office/drawing/2017/model3d" xmlns:o="urn:schemas-microsoft-com:office:office" xmlns:r="http://schemas.openxmlformats.org/officeDocument/2006/relationships" xmlns:m="http://schemas.openxmlformats.org/officeDocument/2006/math" xmlns:v="urn:schemas-microsoft-com:vml" xmlns:wp14="http://schemas.microsoft.com/office/word/2010/wordprocessingDrawing" xmlns:wp="http://schemas.openxmlformats.org/drawingml/2006/wordprocessingDrawing" xmlns:w10="urn:schemas-microsoft-com:office:word" xmlns:w="http://schemas.openxmlformats.org/wordprocessingml/2006/main" xmlns:w14="http://schemas.microsoft.com/office/word/2010/wordml" xmlns:w15="http://schemas.microsoft.com/office/word/2012/wordml" xmlns:w16cex="http://schemas.microsoft.com/office/word/2018/wordml/cex" xmlns:w16cid="http://schemas.microsoft.com/office/word/2016/wordml/cid" xmlns:w16="http://schemas.microsoft.com/office/word/2018/wordml" xmlns:w16se="http://schemas.microsoft.com/office/word/2015/wordml/symex" xmlns:wpg="http://schemas.microsoft.com/office/word/2010/wordprocessingGroup" xmlns:wpi="http://schemas.microsoft.com/office/word/2010/wordprocessingInk" xmlns:wne="http://schemas.microsoft.com/office/word/2006/wordml" xmlns:wps="http://schemas.microsoft.com/office/word/2010/wordprocessingShape" mc:Ignorable="w14 w15 w16se w16cid w16 w16cex wp14">
+<w:document xmlns:wpc="http://schemas.microsoft.com/office/word/2010/wordprocessingCanvas" xmlns:cx="http://schemas.microsoft.com/office/drawing/2014/chartex" xmlns:cx1="http://schemas.microsoft.com/office/drawing/2015/9/8/chartex" xmlns:cx2="http://schemas.microsoft.com/office/drawing/2015/10/21/chartex" xmlns:cx3="http://schemas.microsoft.com/office/drawing/2016/5/9/chartex" xmlns:cx4="http://schemas.microsoft.com/office/drawing/2016/5/10/chartex" xmlns:cx5="http://schemas.microsoft.com/office/drawing/2016/5/11/chartex" xmlns:cx6="http://schemas.microsoft.com/office/drawing/2016/5/12/chartex" xmlns:cx7="http://schemas.microsoft.com/office/drawing/2016/5/13/chartex" xmlns:cx8="http://schemas.microsoft.com/office/drawing/2016/5/14/chartex" xmlns:mc="http://schemas.openxmlformats.org/markup-compatibility/2006" xmlns:aink="http://schemas.microsoft.com/office/drawing/2016/ink" xmlns:am3d="http://schemas.microsoft.com/office/drawing/2017/model3d" xmlns:o="urn:schemas-microsoft-com:office:office" xmlns:r="http://schemas.openxmlformats.org/officeDocument/2006/relationships" xmlns:m="http://schemas.openxmlformats.org/officeDocument/2006/math" xmlns:v="urn:schemas-microsoft-com:vml" xmlns:wp14="http://schemas.microsoft.com/office/word/2010/wordprocessingDrawing" xmlns:wp="http://schemas.openxmlformats.org/drawingml/2006/wordprocessingDrawing" xmlns:w10="urn:schemas-microsoft-com:office:word" xmlns:w="http://schemas.openxmlformats.org/wordprocessingml/2006/main" xmlns:w14="http://schemas.microsoft.com/office/word/2010/wordml" xmlns:w15="http://schemas.microsoft.com/office/word/2012/wordml" xmlns:w16cid="http://schemas.microsoft.com/office/word/2016/wordml/cid" xmlns:w16se="http://schemas.microsoft.com/office/word/2015/wordml/symex" xmlns:wpg="http://schemas.microsoft.com/office/word/2010/wordprocessingGroup" xmlns:wpi="http://schemas.microsoft.com/office/word/2010/wordprocessingInk" xmlns:wne="http://schemas.microsoft.com/office/word/2006/wordml" xmlns:wps="http://schemas.microsoft.com/office/word/2010/wordprocessingShape" mc:Ignorable="w14 w15 w16se w16cid wp14">
   <w:body>
     <w:p>
       <w:pPr>
-        <w:pStyle w:val="Title"/>
+        <w:pStyle w:val="Ttulo"/>
         <w:jc w:val="center"/>
-      </w:pPr>
-      <w:r>
+        <w:rPr>
+          <w:lang w:val="es-CO"/>
+        </w:rPr>
+      </w:pPr>
+      <w:r>
+        <w:rPr>
+          <w:lang w:val="es-CO"/>
+        </w:rPr>
         <w:t>OBSERVACIONES DEL LA PRACTICA</w:t>
       </w:r>
     </w:p>
@@ -76,7 +82,7 @@
     </w:p>
     <w:p>
       <w:pPr>
-        <w:pStyle w:val="ListParagraph"/>
+        <w:pStyle w:val="Prrafodelista"/>
         <w:numPr>
           <w:ilvl w:val="0"/>
           <w:numId w:val="1"/>
@@ -113,7 +119,233 @@
     </w:p>
     <w:p>
       <w:pPr>
-        <w:pStyle w:val="ListParagraph"/>
+        <w:pStyle w:val="Default"/>
+      </w:pPr>
+      <w:r>
+        <w:t>Mediante el menú el usuario ingresa el input de lo que quiere hacer dentro de la opción dada en view.py.</w:t>
+      </w:r>
+    </w:p>
+    <w:p>
+      <w:pPr>
+        <w:pStyle w:val="Default"/>
+      </w:pPr>
+      <w:r>
+        <w:t xml:space="preserve">Una vez el usuario ha seleccionado la opción de la acción que desea que se realice en las opciones 2,3 y 4 el usuario deberá seguir ingresando información para obtener el resultado que </w:t>
+      </w:r>
+      <w:proofErr w:type="spellStart"/>
+      <w:r>
+        <w:t>esta</w:t>
+      </w:r>
+      <w:proofErr w:type="spellEnd"/>
+      <w:r>
+        <w:t xml:space="preserve"> buscando. Ejemplo: una vez el usuario ha seleccionado la opción 3, debe también dar el nombre del autor del que quiere buscar dentro de la base de datos, que obtendrá después como output.</w:t>
+      </w:r>
+    </w:p>
+    <w:p>
+      <w:pPr>
+        <w:pStyle w:val="Default"/>
+      </w:pPr>
+      <w:r>
+        <w:lastRenderedPageBreak/>
+        <w:t xml:space="preserve"> </w:t>
+      </w:r>
+      <w:r>
+        <w:rPr>
+          <w:noProof/>
+        </w:rPr>
+        <w:drawing>
+          <wp:inline distT="0" distB="0" distL="0" distR="0" wp14:anchorId="181541E4" wp14:editId="028D90D0">
+            <wp:extent cx="5781675" cy="5953125"/>
+            <wp:effectExtent l="0" t="0" r="9525" b="9525"/>
+            <wp:docPr id="11" name="Imagen 11"/>
+            <wp:cNvGraphicFramePr>
+              <a:graphicFrameLocks xmlns:a="http://schemas.openxmlformats.org/drawingml/2006/main" noChangeAspect="1"/>
+            </wp:cNvGraphicFramePr>
+            <a:graphic xmlns:a="http://schemas.openxmlformats.org/drawingml/2006/main">
+              <a:graphicData uri="http://schemas.openxmlformats.org/drawingml/2006/picture">
+                <pic:pic xmlns:pic="http://schemas.openxmlformats.org/drawingml/2006/picture">
+                  <pic:nvPicPr>
+                    <pic:cNvPr id="0" name="Picture 11"/>
+                    <pic:cNvPicPr>
+                      <a:picLocks noChangeAspect="1" noChangeArrowheads="1"/>
+                    </pic:cNvPicPr>
+                  </pic:nvPicPr>
+                  <pic:blipFill>
+                    <a:blip r:embed="rId5">
+                      <a:extLst>
+                        <a:ext uri="{28A0092B-C50C-407E-A947-70E740481C1C}">
+                          <a14:useLocalDpi xmlns:a14="http://schemas.microsoft.com/office/drawing/2010/main" val="0"/>
+                        </a:ext>
+                      </a:extLst>
+                    </a:blip>
+                    <a:srcRect/>
+                    <a:stretch>
+                      <a:fillRect/>
+                    </a:stretch>
+                  </pic:blipFill>
+                  <pic:spPr bwMode="auto">
+                    <a:xfrm>
+                      <a:off x="0" y="0"/>
+                      <a:ext cx="5781675" cy="5953125"/>
+                    </a:xfrm>
+                    <a:prstGeom prst="rect">
+                      <a:avLst/>
+                    </a:prstGeom>
+                    <a:noFill/>
+                    <a:ln>
+                      <a:noFill/>
+                    </a:ln>
+                  </pic:spPr>
+                </pic:pic>
+              </a:graphicData>
+            </a:graphic>
+          </wp:inline>
+        </w:drawing>
+      </w:r>
+    </w:p>
+    <w:p>
+      <w:pPr>
+        <w:pStyle w:val="Default"/>
+        <w:numPr>
+          <w:ilvl w:val="0"/>
+          <w:numId w:val="2"/>
+        </w:numPr>
+        <w:rPr>
+          <w:sz w:val="22"/>
+          <w:szCs w:val="22"/>
+        </w:rPr>
+      </w:pPr>
+      <w:r>
+        <w:rPr>
+          <w:sz w:val="22"/>
+          <w:szCs w:val="22"/>
+        </w:rPr>
+        <w:t xml:space="preserve">¿Cómo se almacenan los datos de </w:t>
+      </w:r>
+      <w:proofErr w:type="spellStart"/>
+      <w:r>
+        <w:rPr>
+          <w:sz w:val="22"/>
+          <w:szCs w:val="22"/>
+        </w:rPr>
+        <w:t>GoodReads</w:t>
+      </w:r>
+      <w:proofErr w:type="spellEnd"/>
+      <w:r>
+        <w:rPr>
+          <w:sz w:val="22"/>
+          <w:szCs w:val="22"/>
+        </w:rPr>
+        <w:t xml:space="preserve"> en el </w:t>
+      </w:r>
+      <w:r>
+        <w:rPr>
+          <w:rFonts w:ascii="Consolas" w:hAnsi="Consolas" w:cs="Consolas"/>
+          <w:b/>
+          <w:bCs/>
+          <w:sz w:val="22"/>
+          <w:szCs w:val="22"/>
+        </w:rPr>
+        <w:t>model.py</w:t>
+      </w:r>
+      <w:r>
+        <w:rPr>
+          <w:sz w:val="22"/>
+          <w:szCs w:val="22"/>
+        </w:rPr>
+        <w:t xml:space="preserve">? </w:t>
+      </w:r>
+    </w:p>
+    <w:p>
+      <w:pPr>
+        <w:pStyle w:val="Prrafodelista"/>
+        <w:rPr>
+          <w:lang w:val="es-CO"/>
+        </w:rPr>
+      </w:pPr>
+      <w:r>
+        <w:rPr>
+          <w:lang w:val="es-CO"/>
+        </w:rPr>
+        <w:t xml:space="preserve">Los datos de </w:t>
+      </w:r>
+      <w:proofErr w:type="spellStart"/>
+      <w:r>
+        <w:rPr>
+          <w:lang w:val="es-CO"/>
+        </w:rPr>
+        <w:t>GoodReads</w:t>
+      </w:r>
+      <w:proofErr w:type="spellEnd"/>
+      <w:r>
+        <w:rPr>
+          <w:lang w:val="es-CO"/>
+        </w:rPr>
+        <w:t xml:space="preserve"> están almacenados como arreglos en el model.py</w:t>
+      </w:r>
+    </w:p>
+    <w:p>
+      <w:pPr>
+        <w:pStyle w:val="Prrafodelista"/>
+      </w:pPr>
+      <w:r>
+        <w:rPr>
+          <w:noProof/>
+        </w:rPr>
+        <w:lastRenderedPageBreak/>
+        <w:drawing>
+          <wp:inline distT="0" distB="0" distL="0" distR="0" wp14:anchorId="0BF92BE5" wp14:editId="7115A9BC">
+            <wp:extent cx="6257925" cy="4171950"/>
+            <wp:effectExtent l="0" t="0" r="9525" b="0"/>
+            <wp:docPr id="1" name="Imagen 1"/>
+            <wp:cNvGraphicFramePr>
+              <a:graphicFrameLocks xmlns:a="http://schemas.openxmlformats.org/drawingml/2006/main" noChangeAspect="1"/>
+            </wp:cNvGraphicFramePr>
+            <a:graphic xmlns:a="http://schemas.openxmlformats.org/drawingml/2006/main">
+              <a:graphicData uri="http://schemas.openxmlformats.org/drawingml/2006/picture">
+                <pic:pic xmlns:pic="http://schemas.openxmlformats.org/drawingml/2006/picture">
+                  <pic:nvPicPr>
+                    <pic:cNvPr id="0" name="Picture 1"/>
+                    <pic:cNvPicPr>
+                      <a:picLocks noChangeAspect="1" noChangeArrowheads="1"/>
+                    </pic:cNvPicPr>
+                  </pic:nvPicPr>
+                  <pic:blipFill>
+                    <a:blip r:embed="rId6">
+                      <a:extLst>
+                        <a:ext uri="{28A0092B-C50C-407E-A947-70E740481C1C}">
+                          <a14:useLocalDpi xmlns:a14="http://schemas.microsoft.com/office/drawing/2010/main" val="0"/>
+                        </a:ext>
+                      </a:extLst>
+                    </a:blip>
+                    <a:srcRect/>
+                    <a:stretch>
+                      <a:fillRect/>
+                    </a:stretch>
+                  </pic:blipFill>
+                  <pic:spPr bwMode="auto">
+                    <a:xfrm>
+                      <a:off x="0" y="0"/>
+                      <a:ext cx="6257925" cy="4171950"/>
+                    </a:xfrm>
+                    <a:prstGeom prst="rect">
+                      <a:avLst/>
+                    </a:prstGeom>
+                    <a:noFill/>
+                    <a:ln>
+                      <a:noFill/>
+                    </a:ln>
+                  </pic:spPr>
+                </pic:pic>
+              </a:graphicData>
+            </a:graphic>
+          </wp:inline>
+        </w:drawing>
+      </w:r>
+    </w:p>
+    <w:p>
+      <w:pPr>
+        <w:pStyle w:val="Prrafodelista"/>
         <w:numPr>
           <w:ilvl w:val="0"/>
           <w:numId w:val="1"/>
@@ -130,23 +362,23 @@
           <w:rFonts w:ascii="Dax-Regular" w:hAnsi="Dax-Regular"/>
           <w:lang w:val="es-419"/>
         </w:rPr>
-        <w:t xml:space="preserve">¿Cómo se almacenan los datos de </w:t>
-      </w:r>
-      <w:r>
-        <w:rPr>
-          <w:rFonts w:ascii="Dax-Regular" w:hAnsi="Dax-Regular"/>
-          <w:b/>
-          <w:bCs/>
-          <w:lang w:val="es-419"/>
-        </w:rPr>
-        <w:t>GoodReads</w:t>
-      </w:r>
-      <w:r>
-        <w:rPr>
-          <w:rFonts w:ascii="Dax-Regular" w:hAnsi="Dax-Regular"/>
-          <w:lang w:val="es-419"/>
-        </w:rPr>
-        <w:t xml:space="preserve"> en el </w:t>
+        <w:t xml:space="preserve">¿Cuáles son las funciones que comunican el </w:t>
+      </w:r>
+      <w:proofErr w:type="spellStart"/>
+      <w:r>
+        <w:rPr>
+          <w:rFonts w:ascii="Dax-Regular" w:hAnsi="Dax-Regular"/>
+          <w:lang w:val="es-419"/>
+        </w:rPr>
+        <w:t>el</w:t>
+      </w:r>
+      <w:proofErr w:type="spellEnd"/>
+      <w:r>
+        <w:rPr>
+          <w:rFonts w:ascii="Dax-Regular" w:hAnsi="Dax-Regular"/>
+          <w:lang w:val="es-419"/>
+        </w:rPr>
+        <w:t xml:space="preserve"> </w:t>
       </w:r>
       <w:r>
         <w:rPr>
@@ -155,7 +387,23 @@
           <w:bCs/>
           <w:lang w:val="es-419"/>
         </w:rPr>
-        <w:t>model.py</w:t>
+        <w:t xml:space="preserve">view.py </w:t>
+      </w:r>
+      <w:r>
+        <w:rPr>
+          <w:rFonts w:ascii="Dax-Regular" w:hAnsi="Dax-Regular"/>
+          <w:lang w:val="es-419"/>
+        </w:rPr>
+        <w:t>y el</w:t>
+      </w:r>
+      <w:r>
+        <w:rPr>
+          <w:rFonts w:ascii="Consolas" w:hAnsi="Consolas"/>
+          <w:b/>
+          <w:bCs/>
+          <w:lang w:val="es-419"/>
+        </w:rPr>
+        <w:t xml:space="preserve"> model.py</w:t>
       </w:r>
       <w:r>
         <w:rPr>
@@ -167,7 +415,582 @@
     </w:p>
     <w:p>
       <w:pPr>
-        <w:pStyle w:val="ListParagraph"/>
+        <w:rPr>
+          <w:lang w:val="es-CO"/>
+        </w:rPr>
+      </w:pPr>
+      <w:r>
+        <w:rPr>
+          <w:lang w:val="es-CO"/>
+        </w:rPr>
+        <w:t>Las funciones que comunican el view con el modelo son :</w:t>
+      </w:r>
+    </w:p>
+    <w:p>
+      <w:r>
+        <w:t>initCatalog()</w:t>
+      </w:r>
+    </w:p>
+    <w:p>
+      <w:r>
+        <w:drawing>
+          <wp:inline distT="0" distB="0" distL="0" distR="0" wp14:anchorId="671D954F" wp14:editId="74F5EAB6">
+            <wp:extent cx="5191125" cy="1476375"/>
+            <wp:effectExtent l="0" t="0" r="9525" b="9525"/>
+            <wp:docPr id="2" name="Imagen 2"/>
+            <wp:cNvGraphicFramePr>
+              <a:graphicFrameLocks xmlns:a="http://schemas.openxmlformats.org/drawingml/2006/main" noChangeAspect="1"/>
+            </wp:cNvGraphicFramePr>
+            <a:graphic xmlns:a="http://schemas.openxmlformats.org/drawingml/2006/main">
+              <a:graphicData uri="http://schemas.openxmlformats.org/drawingml/2006/picture">
+                <pic:pic xmlns:pic="http://schemas.openxmlformats.org/drawingml/2006/picture">
+                  <pic:nvPicPr>
+                    <pic:cNvPr id="0" name="Picture 2"/>
+                    <pic:cNvPicPr>
+                      <a:picLocks noChangeAspect="1" noChangeArrowheads="1"/>
+                    </pic:cNvPicPr>
+                  </pic:nvPicPr>
+                  <pic:blipFill>
+                    <a:blip r:embed="rId7">
+                      <a:extLst>
+                        <a:ext uri="{28A0092B-C50C-407E-A947-70E740481C1C}">
+                          <a14:useLocalDpi xmlns:a14="http://schemas.microsoft.com/office/drawing/2010/main" val="0"/>
+                        </a:ext>
+                      </a:extLst>
+                    </a:blip>
+                    <a:srcRect/>
+                    <a:stretch>
+                      <a:fillRect/>
+                    </a:stretch>
+                  </pic:blipFill>
+                  <pic:spPr bwMode="auto">
+                    <a:xfrm>
+                      <a:off x="0" y="0"/>
+                      <a:ext cx="5191125" cy="1476375"/>
+                    </a:xfrm>
+                    <a:prstGeom prst="rect">
+                      <a:avLst/>
+                    </a:prstGeom>
+                    <a:noFill/>
+                    <a:ln>
+                      <a:noFill/>
+                    </a:ln>
+                  </pic:spPr>
+                </pic:pic>
+              </a:graphicData>
+            </a:graphic>
+          </wp:inline>
+        </w:drawing>
+      </w:r>
+    </w:p>
+    <w:p>
+      <w:r>
+        <w:t>loadData(catalog)</w:t>
+      </w:r>
+    </w:p>
+    <w:p>
+      <w:r>
+        <w:lastRenderedPageBreak/>
+        <w:drawing>
+          <wp:inline distT="0" distB="0" distL="0" distR="0" wp14:anchorId="193A415B" wp14:editId="6AE9EFA3">
+            <wp:extent cx="4791075" cy="1743075"/>
+            <wp:effectExtent l="0" t="0" r="9525" b="9525"/>
+            <wp:docPr id="3" name="Imagen 3"/>
+            <wp:cNvGraphicFramePr>
+              <a:graphicFrameLocks xmlns:a="http://schemas.openxmlformats.org/drawingml/2006/main" noChangeAspect="1"/>
+            </wp:cNvGraphicFramePr>
+            <a:graphic xmlns:a="http://schemas.openxmlformats.org/drawingml/2006/main">
+              <a:graphicData uri="http://schemas.openxmlformats.org/drawingml/2006/picture">
+                <pic:pic xmlns:pic="http://schemas.openxmlformats.org/drawingml/2006/picture">
+                  <pic:nvPicPr>
+                    <pic:cNvPr id="0" name="Picture 3"/>
+                    <pic:cNvPicPr>
+                      <a:picLocks noChangeAspect="1" noChangeArrowheads="1"/>
+                    </pic:cNvPicPr>
+                  </pic:nvPicPr>
+                  <pic:blipFill>
+                    <a:blip r:embed="rId8">
+                      <a:extLst>
+                        <a:ext uri="{28A0092B-C50C-407E-A947-70E740481C1C}">
+                          <a14:useLocalDpi xmlns:a14="http://schemas.microsoft.com/office/drawing/2010/main" val="0"/>
+                        </a:ext>
+                      </a:extLst>
+                    </a:blip>
+                    <a:srcRect/>
+                    <a:stretch>
+                      <a:fillRect/>
+                    </a:stretch>
+                  </pic:blipFill>
+                  <pic:spPr bwMode="auto">
+                    <a:xfrm>
+                      <a:off x="0" y="0"/>
+                      <a:ext cx="4791075" cy="1743075"/>
+                    </a:xfrm>
+                    <a:prstGeom prst="rect">
+                      <a:avLst/>
+                    </a:prstGeom>
+                    <a:noFill/>
+                    <a:ln>
+                      <a:noFill/>
+                    </a:ln>
+                  </pic:spPr>
+                </pic:pic>
+              </a:graphicData>
+            </a:graphic>
+          </wp:inline>
+        </w:drawing>
+      </w:r>
+    </w:p>
+    <w:p>
+      <w:r>
+        <w:t>loadBooks(catalog)</w:t>
+      </w:r>
+    </w:p>
+    <w:p>
+      <w:r>
+        <w:drawing>
+          <wp:inline distT="0" distB="0" distL="0" distR="0" wp14:anchorId="2B9B272B" wp14:editId="7A3A6646">
+            <wp:extent cx="5362575" cy="1990725"/>
+            <wp:effectExtent l="0" t="0" r="9525" b="9525"/>
+            <wp:docPr id="4" name="Imagen 4"/>
+            <wp:cNvGraphicFramePr>
+              <a:graphicFrameLocks xmlns:a="http://schemas.openxmlformats.org/drawingml/2006/main" noChangeAspect="1"/>
+            </wp:cNvGraphicFramePr>
+            <a:graphic xmlns:a="http://schemas.openxmlformats.org/drawingml/2006/main">
+              <a:graphicData uri="http://schemas.openxmlformats.org/drawingml/2006/picture">
+                <pic:pic xmlns:pic="http://schemas.openxmlformats.org/drawingml/2006/picture">
+                  <pic:nvPicPr>
+                    <pic:cNvPr id="0" name="Picture 4"/>
+                    <pic:cNvPicPr>
+                      <a:picLocks noChangeAspect="1" noChangeArrowheads="1"/>
+                    </pic:cNvPicPr>
+                  </pic:nvPicPr>
+                  <pic:blipFill>
+                    <a:blip r:embed="rId9">
+                      <a:extLst>
+                        <a:ext uri="{28A0092B-C50C-407E-A947-70E740481C1C}">
+                          <a14:useLocalDpi xmlns:a14="http://schemas.microsoft.com/office/drawing/2010/main" val="0"/>
+                        </a:ext>
+                      </a:extLst>
+                    </a:blip>
+                    <a:srcRect/>
+                    <a:stretch>
+                      <a:fillRect/>
+                    </a:stretch>
+                  </pic:blipFill>
+                  <pic:spPr bwMode="auto">
+                    <a:xfrm>
+                      <a:off x="0" y="0"/>
+                      <a:ext cx="5362575" cy="1990725"/>
+                    </a:xfrm>
+                    <a:prstGeom prst="rect">
+                      <a:avLst/>
+                    </a:prstGeom>
+                    <a:noFill/>
+                    <a:ln>
+                      <a:noFill/>
+                    </a:ln>
+                  </pic:spPr>
+                </pic:pic>
+              </a:graphicData>
+            </a:graphic>
+          </wp:inline>
+        </w:drawing>
+      </w:r>
+    </w:p>
+    <w:p>
+      <w:r>
+        <w:t>loadTags(catalog)</w:t>
+      </w:r>
+    </w:p>
+    <w:p>
+      <w:r>
+        <w:drawing>
+          <wp:inline distT="0" distB="0" distL="0" distR="0" wp14:anchorId="2D727A7A" wp14:editId="1BD1554B">
+            <wp:extent cx="5153025" cy="1895475"/>
+            <wp:effectExtent l="0" t="0" r="9525" b="9525"/>
+            <wp:docPr id="5" name="Imagen 5"/>
+            <wp:cNvGraphicFramePr>
+              <a:graphicFrameLocks xmlns:a="http://schemas.openxmlformats.org/drawingml/2006/main" noChangeAspect="1"/>
+            </wp:cNvGraphicFramePr>
+            <a:graphic xmlns:a="http://schemas.openxmlformats.org/drawingml/2006/main">
+              <a:graphicData uri="http://schemas.openxmlformats.org/drawingml/2006/picture">
+                <pic:pic xmlns:pic="http://schemas.openxmlformats.org/drawingml/2006/picture">
+                  <pic:nvPicPr>
+                    <pic:cNvPr id="0" name="Picture 5"/>
+                    <pic:cNvPicPr>
+                      <a:picLocks noChangeAspect="1" noChangeArrowheads="1"/>
+                    </pic:cNvPicPr>
+                  </pic:nvPicPr>
+                  <pic:blipFill>
+                    <a:blip r:embed="rId10">
+                      <a:extLst>
+                        <a:ext uri="{28A0092B-C50C-407E-A947-70E740481C1C}">
+                          <a14:useLocalDpi xmlns:a14="http://schemas.microsoft.com/office/drawing/2010/main" val="0"/>
+                        </a:ext>
+                      </a:extLst>
+                    </a:blip>
+                    <a:srcRect/>
+                    <a:stretch>
+                      <a:fillRect/>
+                    </a:stretch>
+                  </pic:blipFill>
+                  <pic:spPr bwMode="auto">
+                    <a:xfrm>
+                      <a:off x="0" y="0"/>
+                      <a:ext cx="5153025" cy="1895475"/>
+                    </a:xfrm>
+                    <a:prstGeom prst="rect">
+                      <a:avLst/>
+                    </a:prstGeom>
+                    <a:noFill/>
+                    <a:ln>
+                      <a:noFill/>
+                    </a:ln>
+                  </pic:spPr>
+                </pic:pic>
+              </a:graphicData>
+            </a:graphic>
+          </wp:inline>
+        </w:drawing>
+      </w:r>
+    </w:p>
+    <w:p>
+      <w:r>
+        <w:t>loadBooksTags(catalog)</w:t>
+      </w:r>
+    </w:p>
+    <w:p>
+      <w:r>
+        <w:lastRenderedPageBreak/>
+        <w:drawing>
+          <wp:inline distT="0" distB="0" distL="0" distR="0" wp14:anchorId="48C1CFD9" wp14:editId="4E4F9B1D">
+            <wp:extent cx="5286375" cy="1895475"/>
+            <wp:effectExtent l="0" t="0" r="9525" b="9525"/>
+            <wp:docPr id="6" name="Imagen 6"/>
+            <wp:cNvGraphicFramePr>
+              <a:graphicFrameLocks xmlns:a="http://schemas.openxmlformats.org/drawingml/2006/main" noChangeAspect="1"/>
+            </wp:cNvGraphicFramePr>
+            <a:graphic xmlns:a="http://schemas.openxmlformats.org/drawingml/2006/main">
+              <a:graphicData uri="http://schemas.openxmlformats.org/drawingml/2006/picture">
+                <pic:pic xmlns:pic="http://schemas.openxmlformats.org/drawingml/2006/picture">
+                  <pic:nvPicPr>
+                    <pic:cNvPr id="0" name="Picture 6"/>
+                    <pic:cNvPicPr>
+                      <a:picLocks noChangeAspect="1" noChangeArrowheads="1"/>
+                    </pic:cNvPicPr>
+                  </pic:nvPicPr>
+                  <pic:blipFill>
+                    <a:blip r:embed="rId11">
+                      <a:extLst>
+                        <a:ext uri="{28A0092B-C50C-407E-A947-70E740481C1C}">
+                          <a14:useLocalDpi xmlns:a14="http://schemas.microsoft.com/office/drawing/2010/main" val="0"/>
+                        </a:ext>
+                      </a:extLst>
+                    </a:blip>
+                    <a:srcRect/>
+                    <a:stretch>
+                      <a:fillRect/>
+                    </a:stretch>
+                  </pic:blipFill>
+                  <pic:spPr bwMode="auto">
+                    <a:xfrm>
+                      <a:off x="0" y="0"/>
+                      <a:ext cx="5286375" cy="1895475"/>
+                    </a:xfrm>
+                    <a:prstGeom prst="rect">
+                      <a:avLst/>
+                    </a:prstGeom>
+                    <a:noFill/>
+                    <a:ln>
+                      <a:noFill/>
+                    </a:ln>
+                  </pic:spPr>
+                </pic:pic>
+              </a:graphicData>
+            </a:graphic>
+          </wp:inline>
+        </w:drawing>
+      </w:r>
+    </w:p>
+    <w:p>
+      <w:r>
+        <w:t>sortBooks(catalog)</w:t>
+      </w:r>
+    </w:p>
+    <w:p>
+      <w:r>
+        <w:drawing>
+          <wp:inline distT="0" distB="0" distL="0" distR="0" wp14:anchorId="5EFE74DC" wp14:editId="62D60724">
+            <wp:extent cx="5324475" cy="1209675"/>
+            <wp:effectExtent l="0" t="0" r="9525" b="9525"/>
+            <wp:docPr id="7" name="Imagen 7"/>
+            <wp:cNvGraphicFramePr>
+              <a:graphicFrameLocks xmlns:a="http://schemas.openxmlformats.org/drawingml/2006/main" noChangeAspect="1"/>
+            </wp:cNvGraphicFramePr>
+            <a:graphic xmlns:a="http://schemas.openxmlformats.org/drawingml/2006/main">
+              <a:graphicData uri="http://schemas.openxmlformats.org/drawingml/2006/picture">
+                <pic:pic xmlns:pic="http://schemas.openxmlformats.org/drawingml/2006/picture">
+                  <pic:nvPicPr>
+                    <pic:cNvPr id="0" name="Picture 7"/>
+                    <pic:cNvPicPr>
+                      <a:picLocks noChangeAspect="1" noChangeArrowheads="1"/>
+                    </pic:cNvPicPr>
+                  </pic:nvPicPr>
+                  <pic:blipFill>
+                    <a:blip r:embed="rId12">
+                      <a:extLst>
+                        <a:ext uri="{28A0092B-C50C-407E-A947-70E740481C1C}">
+                          <a14:useLocalDpi xmlns:a14="http://schemas.microsoft.com/office/drawing/2010/main" val="0"/>
+                        </a:ext>
+                      </a:extLst>
+                    </a:blip>
+                    <a:srcRect/>
+                    <a:stretch>
+                      <a:fillRect/>
+                    </a:stretch>
+                  </pic:blipFill>
+                  <pic:spPr bwMode="auto">
+                    <a:xfrm>
+                      <a:off x="0" y="0"/>
+                      <a:ext cx="5324475" cy="1209675"/>
+                    </a:xfrm>
+                    <a:prstGeom prst="rect">
+                      <a:avLst/>
+                    </a:prstGeom>
+                    <a:noFill/>
+                    <a:ln>
+                      <a:noFill/>
+                    </a:ln>
+                  </pic:spPr>
+                </pic:pic>
+              </a:graphicData>
+            </a:graphic>
+          </wp:inline>
+        </w:drawing>
+      </w:r>
+    </w:p>
+    <w:p>
+      <w:r>
+        <w:t>getBooksByAuthor(catalog, authorname)</w:t>
+      </w:r>
+    </w:p>
+    <w:p>
+      <w:r>
+        <w:drawing>
+          <wp:inline distT="0" distB="0" distL="0" distR="0" wp14:anchorId="47DCED82" wp14:editId="0190709E">
+            <wp:extent cx="5019675" cy="1285875"/>
+            <wp:effectExtent l="0" t="0" r="9525" b="9525"/>
+            <wp:docPr id="8" name="Imagen 8"/>
+            <wp:cNvGraphicFramePr>
+              <a:graphicFrameLocks xmlns:a="http://schemas.openxmlformats.org/drawingml/2006/main" noChangeAspect="1"/>
+            </wp:cNvGraphicFramePr>
+            <a:graphic xmlns:a="http://schemas.openxmlformats.org/drawingml/2006/main">
+              <a:graphicData uri="http://schemas.openxmlformats.org/drawingml/2006/picture">
+                <pic:pic xmlns:pic="http://schemas.openxmlformats.org/drawingml/2006/picture">
+                  <pic:nvPicPr>
+                    <pic:cNvPr id="0" name="Picture 8"/>
+                    <pic:cNvPicPr>
+                      <a:picLocks noChangeAspect="1" noChangeArrowheads="1"/>
+                    </pic:cNvPicPr>
+                  </pic:nvPicPr>
+                  <pic:blipFill>
+                    <a:blip r:embed="rId13">
+                      <a:extLst>
+                        <a:ext uri="{28A0092B-C50C-407E-A947-70E740481C1C}">
+                          <a14:useLocalDpi xmlns:a14="http://schemas.microsoft.com/office/drawing/2010/main" val="0"/>
+                        </a:ext>
+                      </a:extLst>
+                    </a:blip>
+                    <a:srcRect/>
+                    <a:stretch>
+                      <a:fillRect/>
+                    </a:stretch>
+                  </pic:blipFill>
+                  <pic:spPr bwMode="auto">
+                    <a:xfrm>
+                      <a:off x="0" y="0"/>
+                      <a:ext cx="5019675" cy="1285875"/>
+                    </a:xfrm>
+                    <a:prstGeom prst="rect">
+                      <a:avLst/>
+                    </a:prstGeom>
+                    <a:noFill/>
+                    <a:ln>
+                      <a:noFill/>
+                    </a:ln>
+                  </pic:spPr>
+                </pic:pic>
+              </a:graphicData>
+            </a:graphic>
+          </wp:inline>
+        </w:drawing>
+      </w:r>
+    </w:p>
+    <w:p>
+      <w:r>
+        <w:t>getBestBooks(catalog, number)</w:t>
+      </w:r>
+    </w:p>
+    <w:p>
+      <w:r>
+        <w:drawing>
+          <wp:inline distT="0" distB="0" distL="0" distR="0" wp14:anchorId="1D3D0F74" wp14:editId="4A869581">
+            <wp:extent cx="5267325" cy="1362075"/>
+            <wp:effectExtent l="0" t="0" r="9525" b="9525"/>
+            <wp:docPr id="9" name="Imagen 9"/>
+            <wp:cNvGraphicFramePr>
+              <a:graphicFrameLocks xmlns:a="http://schemas.openxmlformats.org/drawingml/2006/main" noChangeAspect="1"/>
+            </wp:cNvGraphicFramePr>
+            <a:graphic xmlns:a="http://schemas.openxmlformats.org/drawingml/2006/main">
+              <a:graphicData uri="http://schemas.openxmlformats.org/drawingml/2006/picture">
+                <pic:pic xmlns:pic="http://schemas.openxmlformats.org/drawingml/2006/picture">
+                  <pic:nvPicPr>
+                    <pic:cNvPr id="0" name="Picture 9"/>
+                    <pic:cNvPicPr>
+                      <a:picLocks noChangeAspect="1" noChangeArrowheads="1"/>
+                    </pic:cNvPicPr>
+                  </pic:nvPicPr>
+                  <pic:blipFill>
+                    <a:blip r:embed="rId14">
+                      <a:extLst>
+                        <a:ext uri="{28A0092B-C50C-407E-A947-70E740481C1C}">
+                          <a14:useLocalDpi xmlns:a14="http://schemas.microsoft.com/office/drawing/2010/main" val="0"/>
+                        </a:ext>
+                      </a:extLst>
+                    </a:blip>
+                    <a:srcRect/>
+                    <a:stretch>
+                      <a:fillRect/>
+                    </a:stretch>
+                  </pic:blipFill>
+                  <pic:spPr bwMode="auto">
+                    <a:xfrm>
+                      <a:off x="0" y="0"/>
+                      <a:ext cx="5267325" cy="1362075"/>
+                    </a:xfrm>
+                    <a:prstGeom prst="rect">
+                      <a:avLst/>
+                    </a:prstGeom>
+                    <a:noFill/>
+                    <a:ln>
+                      <a:noFill/>
+                    </a:ln>
+                  </pic:spPr>
+                </pic:pic>
+              </a:graphicData>
+            </a:graphic>
+          </wp:inline>
+        </w:drawing>
+      </w:r>
+    </w:p>
+    <w:p>
+      <w:r>
+        <w:t>countBooksByTag(catalog, tag)</w:t>
+      </w:r>
+    </w:p>
+    <w:p>
+      <w:r>
+        <w:lastRenderedPageBreak/>
+        <w:drawing>
+          <wp:inline distT="0" distB="0" distL="0" distR="0" wp14:anchorId="28225C54" wp14:editId="493CD83C">
+            <wp:extent cx="4943475" cy="1209675"/>
+            <wp:effectExtent l="0" t="0" r="9525" b="9525"/>
+            <wp:docPr id="10" name="Imagen 10"/>
+            <wp:cNvGraphicFramePr>
+              <a:graphicFrameLocks xmlns:a="http://schemas.openxmlformats.org/drawingml/2006/main" noChangeAspect="1"/>
+            </wp:cNvGraphicFramePr>
+            <a:graphic xmlns:a="http://schemas.openxmlformats.org/drawingml/2006/main">
+              <a:graphicData uri="http://schemas.openxmlformats.org/drawingml/2006/picture">
+                <pic:pic xmlns:pic="http://schemas.openxmlformats.org/drawingml/2006/picture">
+                  <pic:nvPicPr>
+                    <pic:cNvPr id="0" name="Picture 10"/>
+                    <pic:cNvPicPr>
+                      <a:picLocks noChangeAspect="1" noChangeArrowheads="1"/>
+                    </pic:cNvPicPr>
+                  </pic:nvPicPr>
+                  <pic:blipFill>
+                    <a:blip r:embed="rId15">
+                      <a:extLst>
+                        <a:ext uri="{28A0092B-C50C-407E-A947-70E740481C1C}">
+                          <a14:useLocalDpi xmlns:a14="http://schemas.microsoft.com/office/drawing/2010/main" val="0"/>
+                        </a:ext>
+                      </a:extLst>
+                    </a:blip>
+                    <a:srcRect/>
+                    <a:stretch>
+                      <a:fillRect/>
+                    </a:stretch>
+                  </pic:blipFill>
+                  <pic:spPr bwMode="auto">
+                    <a:xfrm>
+                      <a:off x="0" y="0"/>
+                      <a:ext cx="4943475" cy="1209675"/>
+                    </a:xfrm>
+                    <a:prstGeom prst="rect">
+                      <a:avLst/>
+                    </a:prstGeom>
+                    <a:noFill/>
+                    <a:ln>
+                      <a:noFill/>
+                    </a:ln>
+                  </pic:spPr>
+                </pic:pic>
+              </a:graphicData>
+            </a:graphic>
+          </wp:inline>
+        </w:drawing>
+      </w:r>
+    </w:p>
+    <w:p>
+      <w:pPr>
+        <w:pStyle w:val="Prrafodelista"/>
+        <w:numPr>
+          <w:ilvl w:val="0"/>
+          <w:numId w:val="1"/>
+        </w:numPr>
+        <w:jc w:val="both"/>
+        <w:rPr>
+          <w:rFonts w:ascii="Dax-Regular" w:hAnsi="Dax-Regular"/>
+          <w:lang w:val="es-419"/>
+        </w:rPr>
+      </w:pPr>
+      <w:r>
+        <w:rPr>
+          <w:rFonts w:ascii="Dax-Regular" w:hAnsi="Dax-Regular"/>
+          <w:lang w:val="es-419"/>
+        </w:rPr>
+        <w:t>¿Cómo se crea una lista?</w:t>
+      </w:r>
+    </w:p>
+    <w:p>
+      <w:pPr>
+        <w:autoSpaceDE w:val="0"/>
+        <w:autoSpaceDN w:val="0"/>
+        <w:adjustRightInd w:val="0"/>
+        <w:spacing w:after="0" w:line="240" w:lineRule="auto"/>
+        <w:rPr>
+          <w:rFonts w:ascii="Times New Roman" w:hAnsi="Times New Roman" w:cs="Times New Roman"/>
+          <w:color w:val="000000"/>
+          <w:sz w:val="24"/>
+          <w:szCs w:val="24"/>
+          <w:lang w:val="es-CO"/>
+        </w:rPr>
+      </w:pPr>
+      <w:r>
+        <w:rPr>
+          <w:rFonts w:ascii="Times New Roman" w:hAnsi="Times New Roman" w:cs="Times New Roman"/>
+          <w:color w:val="000000"/>
+          <w:sz w:val="24"/>
+          <w:szCs w:val="24"/>
+          <w:lang w:val="es-CO"/>
+        </w:rPr>
+        <w:t>Una lista se crea con la operación “newList”, en el caso del archivo después de importar el directorio donde están los tipos abstractos de datos, crearon la lista como lt.newList(datastructure, cmpfunction, key, filename, delimiter), recibe como primer parámetro el tipo de estructura de datos  a utilizar y como segundo parámetro cmpfunction que es la función de comparación de elementos que debe ser provista por el usuario. Ademas puede llevar otros parámetros como Key que es una función para comparar dos elementos usada en conjunto con la función de comparación por defecto, filename que es un parámetro donde se da el nombre del archivo para crear la lista con base en los elementos de el archivo que se dé por paramtros, delimiter se utiliza como el valor por medio del cual se separaran los campos por ejemplo: por coma, espacio, etc.</w:t>
+      </w:r>
+    </w:p>
+    <w:p>
+      <w:pPr>
+        <w:pStyle w:val="Prrafodelista"/>
         <w:numPr>
           <w:ilvl w:val="0"/>
           <w:numId w:val="1"/>
@@ -184,7 +1007,25 @@
           <w:rFonts w:ascii="Dax-Regular" w:hAnsi="Dax-Regular"/>
           <w:lang w:val="es-419"/>
         </w:rPr>
-        <w:t xml:space="preserve">¿Cuáles son las funciones que comunican el el </w:t>
+        <w:t xml:space="preserve">¿Cómo se almacenan los datos de </w:t>
+      </w:r>
+      <w:proofErr w:type="spellStart"/>
+      <w:r>
+        <w:rPr>
+          <w:rFonts w:ascii="Dax-Regular" w:hAnsi="Dax-Regular"/>
+          <w:b/>
+          <w:bCs/>
+          <w:lang w:val="es-419"/>
+        </w:rPr>
+        <w:t>GoodReads</w:t>
+      </w:r>
+      <w:proofErr w:type="spellEnd"/>
+      <w:r>
+        <w:rPr>
+          <w:rFonts w:ascii="Dax-Regular" w:hAnsi="Dax-Regular"/>
+          <w:lang w:val="es-419"/>
+        </w:rPr>
+        <w:t xml:space="preserve"> en el </w:t>
       </w:r>
       <w:r>
         <w:rPr>
@@ -193,23 +1034,7 @@
           <w:bCs/>
           <w:lang w:val="es-419"/>
         </w:rPr>
-        <w:t xml:space="preserve">view.py </w:t>
-      </w:r>
-      <w:r>
-        <w:rPr>
-          <w:rFonts w:ascii="Dax-Regular" w:hAnsi="Dax-Regular"/>
-          <w:lang w:val="es-419"/>
-        </w:rPr>
-        <w:t>y el</w:t>
-      </w:r>
-      <w:r>
-        <w:rPr>
-          <w:rFonts w:ascii="Consolas" w:hAnsi="Consolas"/>
-          <w:b/>
-          <w:bCs/>
-          <w:lang w:val="es-419"/>
-        </w:rPr>
-        <w:t xml:space="preserve"> model.py</w:t>
+        <w:t>model.py</w:t>
       </w:r>
       <w:r>
         <w:rPr>
@@ -221,7 +1046,37 @@
     </w:p>
     <w:p>
       <w:pPr>
-        <w:pStyle w:val="ListParagraph"/>
+        <w:autoSpaceDE w:val="0"/>
+        <w:autoSpaceDN w:val="0"/>
+        <w:adjustRightInd w:val="0"/>
+        <w:spacing w:after="0" w:line="240" w:lineRule="auto"/>
+        <w:rPr>
+          <w:rFonts w:ascii="Times New Roman" w:hAnsi="Times New Roman" w:cs="Times New Roman"/>
+          <w:color w:val="000000"/>
+          <w:sz w:val="24"/>
+          <w:szCs w:val="24"/>
+          <w:lang w:val="es-419"/>
+        </w:rPr>
+      </w:pPr>
+    </w:p>
+    <w:p>
+      <w:pPr>
+        <w:autoSpaceDE w:val="0"/>
+        <w:autoSpaceDN w:val="0"/>
+        <w:adjustRightInd w:val="0"/>
+        <w:spacing w:after="0" w:line="240" w:lineRule="auto"/>
+        <w:rPr>
+          <w:rFonts w:ascii="Dax-Regular" w:hAnsi="Dax-Regular" w:cs="Dax-Regular"/>
+          <w:color w:val="000000"/>
+          <w:sz w:val="24"/>
+          <w:szCs w:val="24"/>
+          <w:lang w:val="es-CO"/>
+        </w:rPr>
+      </w:pPr>
+    </w:p>
+    <w:p>
+      <w:pPr>
+        <w:pStyle w:val="Prrafodelista"/>
         <w:numPr>
           <w:ilvl w:val="0"/>
           <w:numId w:val="1"/>
@@ -237,12 +1092,133 @@
           <w:rFonts w:ascii="Dax-Regular" w:hAnsi="Dax-Regular"/>
           <w:lang w:val="es-419"/>
         </w:rPr>
-        <w:t>¿Cómo se crea una lista?</w:t>
-      </w:r>
-    </w:p>
-    <w:p>
-      <w:pPr>
-        <w:pStyle w:val="ListParagraph"/>
+        <w:t xml:space="preserve">¿Qué hace el parámetro </w:t>
+      </w:r>
+      <w:proofErr w:type="spellStart"/>
+      <w:r>
+        <w:rPr>
+          <w:rFonts w:ascii="Consolas" w:hAnsi="Consolas"/>
+          <w:b/>
+          <w:iCs/>
+          <w:lang w:val="es-419"/>
+        </w:rPr>
+        <w:t>cmpfunction</w:t>
+      </w:r>
+      <w:proofErr w:type="spellEnd"/>
+      <w:r>
+        <w:rPr>
+          <w:rFonts w:ascii="Consolas" w:hAnsi="Consolas"/>
+          <w:b/>
+          <w:iCs/>
+          <w:lang w:val="es-419"/>
+        </w:rPr>
+        <w:t>=</w:t>
+      </w:r>
+      <w:proofErr w:type="spellStart"/>
+      <w:r>
+        <w:rPr>
+          <w:rFonts w:ascii="Consolas" w:hAnsi="Consolas"/>
+          <w:b/>
+          <w:iCs/>
+          <w:lang w:val="es-419"/>
+        </w:rPr>
+        <w:t>None</w:t>
+      </w:r>
+      <w:proofErr w:type="spellEnd"/>
+      <w:r>
+        <w:rPr>
+          <w:rFonts w:ascii="Consolas" w:hAnsi="Consolas"/>
+          <w:b/>
+          <w:iCs/>
+          <w:lang w:val="es-419"/>
+        </w:rPr>
+        <w:t xml:space="preserve"> </w:t>
+      </w:r>
+      <w:r>
+        <w:rPr>
+          <w:rFonts w:ascii="Dax-Regular" w:hAnsi="Dax-Regular"/>
+          <w:lang w:val="es-419"/>
+        </w:rPr>
+        <w:t xml:space="preserve">en la función </w:t>
+      </w:r>
+      <w:proofErr w:type="spellStart"/>
+      <w:proofErr w:type="gramStart"/>
+      <w:r>
+        <w:rPr>
+          <w:rFonts w:ascii="Consolas" w:hAnsi="Consolas"/>
+          <w:b/>
+          <w:bCs/>
+          <w:lang w:val="es-419"/>
+        </w:rPr>
+        <w:t>newList</w:t>
+      </w:r>
+      <w:proofErr w:type="spellEnd"/>
+      <w:r>
+        <w:rPr>
+          <w:rFonts w:ascii="Consolas" w:hAnsi="Consolas"/>
+          <w:b/>
+          <w:bCs/>
+          <w:lang w:val="es-419"/>
+        </w:rPr>
+        <w:t>(</w:t>
+      </w:r>
+      <w:proofErr w:type="gramEnd"/>
+      <w:r>
+        <w:rPr>
+          <w:rFonts w:ascii="Consolas" w:hAnsi="Consolas"/>
+          <w:b/>
+          <w:bCs/>
+          <w:lang w:val="es-419"/>
+        </w:rPr>
+        <w:t>)</w:t>
+      </w:r>
+      <w:r>
+        <w:rPr>
+          <w:rFonts w:ascii="Dax-Regular" w:hAnsi="Dax-Regular"/>
+          <w:lang w:val="es-419"/>
+        </w:rPr>
+        <w:t>?</w:t>
+      </w:r>
+    </w:p>
+    <w:p>
+      <w:pPr>
+        <w:autoSpaceDE w:val="0"/>
+        <w:autoSpaceDN w:val="0"/>
+        <w:adjustRightInd w:val="0"/>
+        <w:spacing w:after="0" w:line="240" w:lineRule="auto"/>
+        <w:rPr>
+          <w:rFonts w:ascii="Dax-Regular" w:hAnsi="Dax-Regular" w:cs="Dax-Regular"/>
+          <w:color w:val="000000"/>
+          <w:lang w:val="es-CO"/>
+        </w:rPr>
+      </w:pPr>
+      <w:r>
+        <w:rPr>
+          <w:rFonts w:ascii="Dax-Regular" w:hAnsi="Dax-Regular" w:cs="Dax-Regular"/>
+          <w:color w:val="000000"/>
+          <w:lang w:val="es-CO"/>
+        </w:rPr>
+        <w:t>Hace que la lista creada no tenga un parámetro de comparación para para comparar los elementos, y como al inicio la función  crea la lista vacía no importa que no tenga un parámetro de comparación por que igual no tiene elementos a los cuales comparar.</w:t>
+      </w:r>
+    </w:p>
+    <w:p>
+      <w:pPr>
+        <w:autoSpaceDE w:val="0"/>
+        <w:autoSpaceDN w:val="0"/>
+        <w:adjustRightInd w:val="0"/>
+        <w:spacing w:after="0" w:line="240" w:lineRule="auto"/>
+        <w:rPr>
+          <w:rFonts w:ascii="Dax-Regular" w:hAnsi="Dax-Regular" w:cs="Dax-Regular"/>
+          <w:color w:val="000000"/>
+          <w:sz w:val="24"/>
+          <w:szCs w:val="24"/>
+          <w:lang w:val="es-CO"/>
+        </w:rPr>
+      </w:pPr>
+    </w:p>
+    <w:p>
+      <w:pPr>
+        <w:pStyle w:val="Prrafodelista"/>
         <w:numPr>
           <w:ilvl w:val="0"/>
           <w:numId w:val="1"/>
@@ -258,8 +1234,26 @@
           <w:rFonts w:ascii="Dax-Regular" w:hAnsi="Dax-Regular"/>
           <w:lang w:val="es-419"/>
         </w:rPr>
-        <w:t xml:space="preserve">¿Qué hace el parámetro </w:t>
-      </w:r>
+        <w:t xml:space="preserve">¿Qué hace la </w:t>
+      </w:r>
+      <w:proofErr w:type="spellStart"/>
+      <w:r>
+        <w:rPr>
+          <w:rFonts w:ascii="Dax-Regular" w:hAnsi="Dax-Regular"/>
+          <w:lang w:val="es-419"/>
+        </w:rPr>
+        <w:t>funció</w:t>
+      </w:r>
+      <w:proofErr w:type="spellEnd"/>
+      <w:r>
+        <w:rPr>
+          <w:rFonts w:ascii="Dax-Regular" w:hAnsi="Dax-Regular"/>
+          <w:lang w:val="es-419"/>
+        </w:rPr>
+        <w:t xml:space="preserve"> </w:t>
+      </w:r>
+      <w:proofErr w:type="spellStart"/>
+      <w:proofErr w:type="gramStart"/>
       <w:r>
         <w:rPr>
           <w:rFonts w:ascii="Consolas" w:hAnsi="Consolas"/>
@@ -267,23 +1261,27 @@
           <w:iCs/>
           <w:lang w:val="es-419"/>
         </w:rPr>
-        <w:t xml:space="preserve">cmpfunction=None </w:t>
-      </w:r>
-      <w:r>
-        <w:rPr>
-          <w:rFonts w:ascii="Dax-Regular" w:hAnsi="Dax-Regular"/>
-          <w:lang w:val="es-419"/>
-        </w:rPr>
-        <w:t xml:space="preserve">en la función </w:t>
-      </w:r>
+        <w:t>addLast</w:t>
+      </w:r>
+      <w:proofErr w:type="spellEnd"/>
       <w:r>
         <w:rPr>
           <w:rFonts w:ascii="Consolas" w:hAnsi="Consolas"/>
           <w:b/>
-          <w:bCs/>
-          <w:lang w:val="es-419"/>
-        </w:rPr>
-        <w:t>newList()</w:t>
+          <w:iCs/>
+          <w:lang w:val="es-419"/>
+        </w:rPr>
+        <w:t>(</w:t>
+      </w:r>
+      <w:proofErr w:type="gramEnd"/>
+      <w:r>
+        <w:rPr>
+          <w:rFonts w:ascii="Consolas" w:hAnsi="Consolas"/>
+          <w:b/>
+          <w:iCs/>
+          <w:lang w:val="es-419"/>
+        </w:rPr>
+        <w:t>)</w:t>
       </w:r>
       <w:r>
         <w:rPr>
@@ -295,7 +1293,43 @@
     </w:p>
     <w:p>
       <w:pPr>
-        <w:pStyle w:val="ListParagraph"/>
+        <w:autoSpaceDE w:val="0"/>
+        <w:autoSpaceDN w:val="0"/>
+        <w:adjustRightInd w:val="0"/>
+        <w:spacing w:after="0" w:line="240" w:lineRule="auto"/>
+        <w:rPr>
+          <w:rFonts w:ascii="Dax-Regular" w:hAnsi="Dax-Regular" w:cs="Dax-Regular"/>
+          <w:color w:val="000000"/>
+          <w:lang w:val="es-CO"/>
+        </w:rPr>
+      </w:pPr>
+      <w:r>
+        <w:rPr>
+          <w:rFonts w:ascii="Dax-Regular" w:hAnsi="Dax-Regular" w:cs="Dax-Regular"/>
+          <w:color w:val="000000"/>
+          <w:lang w:val="es-CO"/>
+        </w:rPr>
+        <w:t>La función addlast() adiciona elementos al final de la estructura de datos seleccionada ya sea un arreglo o una lista sencillamente encadenada, adiciona los nuevos elementos al final del último elemento, ahí comienza a adicionarlos.</w:t>
+      </w:r>
+    </w:p>
+    <w:p>
+      <w:pPr>
+        <w:autoSpaceDE w:val="0"/>
+        <w:autoSpaceDN w:val="0"/>
+        <w:adjustRightInd w:val="0"/>
+        <w:spacing w:after="0" w:line="240" w:lineRule="auto"/>
+        <w:rPr>
+          <w:rFonts w:ascii="Dax-Regular" w:hAnsi="Dax-Regular" w:cs="Dax-Regular"/>
+          <w:color w:val="000000"/>
+          <w:sz w:val="24"/>
+          <w:szCs w:val="24"/>
+          <w:lang w:val="es-CO"/>
+        </w:rPr>
+      </w:pPr>
+    </w:p>
+    <w:p>
+      <w:pPr>
+        <w:pStyle w:val="Prrafodelista"/>
         <w:numPr>
           <w:ilvl w:val="0"/>
           <w:numId w:val="1"/>
@@ -311,8 +1345,10 @@
           <w:rFonts w:ascii="Dax-Regular" w:hAnsi="Dax-Regular"/>
           <w:lang w:val="es-419"/>
         </w:rPr>
-        <w:t xml:space="preserve">¿Qué hace la funció </w:t>
-      </w:r>
+        <w:t xml:space="preserve">¿Qué hace la función </w:t>
+      </w:r>
+      <w:proofErr w:type="spellStart"/>
+      <w:proofErr w:type="gramStart"/>
       <w:r>
         <w:rPr>
           <w:rFonts w:ascii="Consolas" w:hAnsi="Consolas"/>
@@ -320,7 +1356,27 @@
           <w:iCs/>
           <w:lang w:val="es-419"/>
         </w:rPr>
-        <w:t>addLast()</w:t>
+        <w:t>getElement</w:t>
+      </w:r>
+      <w:proofErr w:type="spellEnd"/>
+      <w:r>
+        <w:rPr>
+          <w:rFonts w:ascii="Consolas" w:hAnsi="Consolas"/>
+          <w:b/>
+          <w:iCs/>
+          <w:lang w:val="es-419"/>
+        </w:rPr>
+        <w:t>(</w:t>
+      </w:r>
+      <w:proofErr w:type="gramEnd"/>
+      <w:r>
+        <w:rPr>
+          <w:rFonts w:ascii="Consolas" w:hAnsi="Consolas"/>
+          <w:b/>
+          <w:iCs/>
+          <w:lang w:val="es-419"/>
+        </w:rPr>
+        <w:t>)</w:t>
       </w:r>
       <w:r>
         <w:rPr>
@@ -332,7 +1388,47 @@
     </w:p>
     <w:p>
       <w:pPr>
-        <w:pStyle w:val="ListParagraph"/>
+        <w:autoSpaceDE w:val="0"/>
+        <w:autoSpaceDN w:val="0"/>
+        <w:adjustRightInd w:val="0"/>
+        <w:spacing w:after="0" w:line="240" w:lineRule="auto"/>
+        <w:rPr>
+          <w:rFonts w:ascii="Dax-Regular" w:hAnsi="Dax-Regular" w:cs="Dax-Regular"/>
+          <w:color w:val="000000"/>
+          <w:sz w:val="24"/>
+          <w:szCs w:val="24"/>
+          <w:lang w:val="es-CO"/>
+        </w:rPr>
+      </w:pPr>
+      <w:r>
+        <w:rPr>
+          <w:rFonts w:ascii="Dax-Regular" w:hAnsi="Dax-Regular" w:cs="Dax-Regular"/>
+          <w:color w:val="000000"/>
+          <w:sz w:val="24"/>
+          <w:szCs w:val="24"/>
+          <w:lang w:val="es-CO"/>
+        </w:rPr>
+        <w:t>La función getElement() busca un elemento en el la estructura de datos dada su posición. Por ejemplo si le doy el valor de 3 me busca el elemento en la tercera posición.</w:t>
+      </w:r>
+    </w:p>
+    <w:p>
+      <w:pPr>
+        <w:autoSpaceDE w:val="0"/>
+        <w:autoSpaceDN w:val="0"/>
+        <w:adjustRightInd w:val="0"/>
+        <w:spacing w:after="0" w:line="240" w:lineRule="auto"/>
+        <w:rPr>
+          <w:rFonts w:ascii="Dax-Regular" w:hAnsi="Dax-Regular" w:cs="Dax-Regular"/>
+          <w:color w:val="000000"/>
+          <w:sz w:val="24"/>
+          <w:szCs w:val="24"/>
+          <w:lang w:val="es-CO"/>
+        </w:rPr>
+      </w:pPr>
+    </w:p>
+    <w:p>
+      <w:pPr>
+        <w:pStyle w:val="Prrafodelista"/>
         <w:numPr>
           <w:ilvl w:val="0"/>
           <w:numId w:val="1"/>
@@ -350,6 +1446,8 @@
         </w:rPr>
         <w:t xml:space="preserve">¿Qué hace la función </w:t>
       </w:r>
+      <w:proofErr w:type="spellStart"/>
+      <w:proofErr w:type="gramStart"/>
       <w:r>
         <w:rPr>
           <w:rFonts w:ascii="Consolas" w:hAnsi="Consolas"/>
@@ -357,7 +1455,27 @@
           <w:iCs/>
           <w:lang w:val="es-419"/>
         </w:rPr>
-        <w:t>getElement()</w:t>
+        <w:t>subList</w:t>
+      </w:r>
+      <w:proofErr w:type="spellEnd"/>
+      <w:r>
+        <w:rPr>
+          <w:rFonts w:ascii="Consolas" w:hAnsi="Consolas"/>
+          <w:b/>
+          <w:iCs/>
+          <w:lang w:val="es-419"/>
+        </w:rPr>
+        <w:t>(</w:t>
+      </w:r>
+      <w:proofErr w:type="gramEnd"/>
+      <w:r>
+        <w:rPr>
+          <w:rFonts w:ascii="Consolas" w:hAnsi="Consolas"/>
+          <w:b/>
+          <w:iCs/>
+          <w:lang w:val="es-419"/>
+        </w:rPr>
+        <w:t>)</w:t>
       </w:r>
       <w:r>
         <w:rPr>
@@ -369,7 +1487,46 @@
     </w:p>
     <w:p>
       <w:pPr>
-        <w:pStyle w:val="ListParagraph"/>
+        <w:autoSpaceDE w:val="0"/>
+        <w:autoSpaceDN w:val="0"/>
+        <w:adjustRightInd w:val="0"/>
+        <w:spacing w:after="0" w:line="240" w:lineRule="auto"/>
+        <w:rPr>
+          <w:rFonts w:ascii="Dax-Regular" w:hAnsi="Dax-Regular" w:cs="Dax-Regular"/>
+          <w:color w:val="000000"/>
+          <w:lang w:val="es-CO"/>
+        </w:rPr>
+      </w:pPr>
+      <w:bookmarkStart w:id="0" w:name="_GoBack"/>
+      <w:bookmarkEnd w:id="0"/>
+      <w:r>
+        <w:rPr>
+          <w:rFonts w:ascii="Dax-Regular" w:hAnsi="Dax-Regular" w:cs="Dax-Regular"/>
+          <w:color w:val="000000"/>
+          <w:lang w:val="es-CO"/>
+        </w:rPr>
+        <w:t>Sublist retorna una sublista de la lista dada por parámetro, los parámetros son:  la lista de la cual se quiere hacer una sublista, la posición de la lista a partir de la cual se quiere hacer la sublista y el numero de elementos que se quiere que tenga la sublista. Por tanto, se retorna una sublista de la lista dada empezando desde el parámetro dado y con la longitud dada.</w:t>
+      </w:r>
+    </w:p>
+    <w:p>
+      <w:pPr>
+        <w:rPr>
+          <w:lang w:val="es-CO"/>
+        </w:rPr>
+      </w:pPr>
+    </w:p>
+    <w:p>
+      <w:pPr>
+        <w:spacing w:after="0"/>
+        <w:jc w:val="both"/>
+        <w:rPr>
+          <w:lang w:val="es-CO"/>
+        </w:rPr>
+      </w:pPr>
+    </w:p>
+    <w:p>
+      <w:pPr>
+        <w:pStyle w:val="Prrafodelista"/>
         <w:numPr>
           <w:ilvl w:val="0"/>
           <w:numId w:val="1"/>
@@ -385,43 +1542,7 @@
           <w:rFonts w:ascii="Dax-Regular" w:hAnsi="Dax-Regular"/>
           <w:lang w:val="es-419"/>
         </w:rPr>
-        <w:t xml:space="preserve">¿Qué hace la función </w:t>
-      </w:r>
-      <w:r>
-        <w:rPr>
-          <w:rFonts w:ascii="Consolas" w:hAnsi="Consolas"/>
-          <w:b/>
-          <w:iCs/>
-          <w:lang w:val="es-419"/>
-        </w:rPr>
-        <w:t>subList()</w:t>
-      </w:r>
-      <w:r>
-        <w:rPr>
-          <w:rFonts w:ascii="Dax-Regular" w:hAnsi="Dax-Regular"/>
-          <w:lang w:val="es-419"/>
-        </w:rPr>
-        <w:t>?</w:t>
-      </w:r>
-    </w:p>
-    <w:p>
-      <w:pPr>
-        <w:pStyle w:val="ListParagraph"/>
-        <w:numPr>
-          <w:ilvl w:val="0"/>
-          <w:numId w:val="1"/>
-        </w:numPr>
-        <w:jc w:val="both"/>
-        <w:rPr>
-          <w:rFonts w:ascii="Dax-Regular" w:hAnsi="Dax-Regular"/>
-          <w:lang w:val="es-419"/>
-        </w:rPr>
-      </w:pPr>
-      <w:r>
-        <w:rPr>
-          <w:rFonts w:ascii="Dax-Regular" w:hAnsi="Dax-Regular"/>
-          <w:lang w:val="es-419"/>
-        </w:rPr>
+        <w:lastRenderedPageBreak/>
         <w:t xml:space="preserve">¿Observó algún cambio en el comportamiento del programa al cambiar la implementación del parámetro </w:t>
       </w:r>
       <w:r>
@@ -475,8 +1596,314 @@
 </file>
 
 <file path=word/numbering.xml><?xml version="1.0" encoding="utf-8"?>
-<w:numbering xmlns:wpc="http://schemas.microsoft.com/office/word/2010/wordprocessingCanvas" xmlns:cx="http://schemas.microsoft.com/office/drawing/2014/chartex" xmlns:cx1="http://schemas.microsoft.com/office/drawing/2015/9/8/chartex" xmlns:cx2="http://schemas.microsoft.com/office/drawing/2015/10/21/chartex" xmlns:cx3="http://schemas.microsoft.com/office/drawing/2016/5/9/chartex" xmlns:cx4="http://schemas.microsoft.com/office/drawing/2016/5/10/chartex" xmlns:cx5="http://schemas.microsoft.com/office/drawing/2016/5/11/chartex" xmlns:cx6="http://schemas.microsoft.com/office/drawing/2016/5/12/chartex" xmlns:cx7="http://schemas.microsoft.com/office/drawing/2016/5/13/chartex" xmlns:cx8="http://schemas.microsoft.com/office/drawing/2016/5/14/chartex" xmlns:mc="http://schemas.openxmlformats.org/markup-compatibility/2006" xmlns:aink="http://schemas.microsoft.com/office/drawing/2016/ink" xmlns:am3d="http://schemas.microsoft.com/office/drawing/2017/model3d" xmlns:o="urn:schemas-microsoft-com:office:office" xmlns:r="http://schemas.openxmlformats.org/officeDocument/2006/relationships" xmlns:m="http://schemas.openxmlformats.org/officeDocument/2006/math" xmlns:v="urn:schemas-microsoft-com:vml" xmlns:wp14="http://schemas.microsoft.com/office/word/2010/wordprocessingDrawing" xmlns:wp="http://schemas.openxmlformats.org/drawingml/2006/wordprocessingDrawing" xmlns:w10="urn:schemas-microsoft-com:office:word" xmlns:w="http://schemas.openxmlformats.org/wordprocessingml/2006/main" xmlns:w14="http://schemas.microsoft.com/office/word/2010/wordml" xmlns:w15="http://schemas.microsoft.com/office/word/2012/wordml" xmlns:w16cex="http://schemas.microsoft.com/office/word/2018/wordml/cex" xmlns:w16cid="http://schemas.microsoft.com/office/word/2016/wordml/cid" xmlns:w16="http://schemas.microsoft.com/office/word/2018/wordml" xmlns:w16se="http://schemas.microsoft.com/office/word/2015/wordml/symex" xmlns:wpg="http://schemas.microsoft.com/office/word/2010/wordprocessingGroup" xmlns:wpi="http://schemas.microsoft.com/office/word/2010/wordprocessingInk" xmlns:wne="http://schemas.microsoft.com/office/word/2006/wordml" xmlns:wps="http://schemas.microsoft.com/office/word/2010/wordprocessingShape" mc:Ignorable="w14 w15 w16se w16cid w16 w16cex wp14">
+<w:numbering xmlns:wpc="http://schemas.microsoft.com/office/word/2010/wordprocessingCanvas" xmlns:cx="http://schemas.microsoft.com/office/drawing/2014/chartex" xmlns:cx1="http://schemas.microsoft.com/office/drawing/2015/9/8/chartex" xmlns:cx2="http://schemas.microsoft.com/office/drawing/2015/10/21/chartex" xmlns:cx3="http://schemas.microsoft.com/office/drawing/2016/5/9/chartex" xmlns:cx4="http://schemas.microsoft.com/office/drawing/2016/5/10/chartex" xmlns:cx5="http://schemas.microsoft.com/office/drawing/2016/5/11/chartex" xmlns:cx6="http://schemas.microsoft.com/office/drawing/2016/5/12/chartex" xmlns:cx7="http://schemas.microsoft.com/office/drawing/2016/5/13/chartex" xmlns:cx8="http://schemas.microsoft.com/office/drawing/2016/5/14/chartex" xmlns:mc="http://schemas.openxmlformats.org/markup-compatibility/2006" xmlns:aink="http://schemas.microsoft.com/office/drawing/2016/ink" xmlns:am3d="http://schemas.microsoft.com/office/drawing/2017/model3d" xmlns:o="urn:schemas-microsoft-com:office:office" xmlns:r="http://schemas.openxmlformats.org/officeDocument/2006/relationships" xmlns:m="http://schemas.openxmlformats.org/officeDocument/2006/math" xmlns:v="urn:schemas-microsoft-com:vml" xmlns:wp14="http://schemas.microsoft.com/office/word/2010/wordprocessingDrawing" xmlns:wp="http://schemas.openxmlformats.org/drawingml/2006/wordprocessingDrawing" xmlns:w10="urn:schemas-microsoft-com:office:word" xmlns:w="http://schemas.openxmlformats.org/wordprocessingml/2006/main" xmlns:w14="http://schemas.microsoft.com/office/word/2010/wordml" xmlns:w15="http://schemas.microsoft.com/office/word/2012/wordml" xmlns:w16cid="http://schemas.microsoft.com/office/word/2016/wordml/cid" xmlns:w16se="http://schemas.microsoft.com/office/word/2015/wordml/symex" xmlns:wpg="http://schemas.microsoft.com/office/word/2010/wordprocessingGroup" xmlns:wpi="http://schemas.microsoft.com/office/word/2010/wordprocessingInk" xmlns:wne="http://schemas.microsoft.com/office/word/2006/wordml" xmlns:wps="http://schemas.microsoft.com/office/word/2010/wordprocessingShape" mc:Ignorable="w14 w15 w16se w16cid wp14">
   <w:abstractNum w:abstractNumId="0" w15:restartNumberingAfterBreak="0">
+    <w:nsid w:val="CBAF5F81"/>
+    <w:multiLevelType w:val="hybridMultilevel"/>
+    <w:tmpl w:val="3788B894"/>
+    <w:lvl w:ilvl="0" w:tplc="FFFFFFFF">
+      <w:start w:val="1"/>
+      <w:numFmt w:val="bullet"/>
+      <w:lvlText w:val="•"/>
+      <w:lvlJc w:val="left"/>
+    </w:lvl>
+    <w:lvl w:ilvl="1" w:tplc="FFFFFFFF">
+      <w:numFmt w:val="decimal"/>
+      <w:lvlText w:val=""/>
+      <w:lvlJc w:val="left"/>
+    </w:lvl>
+    <w:lvl w:ilvl="2" w:tplc="FFFFFFFF">
+      <w:numFmt w:val="decimal"/>
+      <w:lvlText w:val=""/>
+      <w:lvlJc w:val="left"/>
+    </w:lvl>
+    <w:lvl w:ilvl="3" w:tplc="FFFFFFFF">
+      <w:numFmt w:val="decimal"/>
+      <w:lvlText w:val=""/>
+      <w:lvlJc w:val="left"/>
+    </w:lvl>
+    <w:lvl w:ilvl="4" w:tplc="FFFFFFFF">
+      <w:numFmt w:val="decimal"/>
+      <w:lvlText w:val=""/>
+      <w:lvlJc w:val="left"/>
+    </w:lvl>
+    <w:lvl w:ilvl="5" w:tplc="FFFFFFFF">
+      <w:numFmt w:val="decimal"/>
+      <w:lvlText w:val=""/>
+      <w:lvlJc w:val="left"/>
+    </w:lvl>
+    <w:lvl w:ilvl="6" w:tplc="FFFFFFFF">
+      <w:numFmt w:val="decimal"/>
+      <w:lvlText w:val=""/>
+      <w:lvlJc w:val="left"/>
+    </w:lvl>
+    <w:lvl w:ilvl="7" w:tplc="FFFFFFFF">
+      <w:numFmt w:val="decimal"/>
+      <w:lvlText w:val=""/>
+      <w:lvlJc w:val="left"/>
+    </w:lvl>
+    <w:lvl w:ilvl="8" w:tplc="FFFFFFFF">
+      <w:numFmt w:val="decimal"/>
+      <w:lvlText w:val=""/>
+      <w:lvlJc w:val="left"/>
+    </w:lvl>
+  </w:abstractNum>
+  <w:abstractNum w:abstractNumId="1" w15:restartNumberingAfterBreak="0">
+    <w:nsid w:val="F4210B9D"/>
+    <w:multiLevelType w:val="hybridMultilevel"/>
+    <w:tmpl w:val="C7AC5A35"/>
+    <w:lvl w:ilvl="0" w:tplc="FFFFFFFF">
+      <w:start w:val="1"/>
+      <w:numFmt w:val="bullet"/>
+      <w:lvlText w:val="•"/>
+      <w:lvlJc w:val="left"/>
+    </w:lvl>
+    <w:lvl w:ilvl="1" w:tplc="FFFFFFFF">
+      <w:numFmt w:val="decimal"/>
+      <w:lvlText w:val=""/>
+      <w:lvlJc w:val="left"/>
+    </w:lvl>
+    <w:lvl w:ilvl="2" w:tplc="FFFFFFFF">
+      <w:numFmt w:val="decimal"/>
+      <w:lvlText w:val=""/>
+      <w:lvlJc w:val="left"/>
+    </w:lvl>
+    <w:lvl w:ilvl="3" w:tplc="FFFFFFFF">
+      <w:numFmt w:val="decimal"/>
+      <w:lvlText w:val=""/>
+      <w:lvlJc w:val="left"/>
+    </w:lvl>
+    <w:lvl w:ilvl="4" w:tplc="FFFFFFFF">
+      <w:numFmt w:val="decimal"/>
+      <w:lvlText w:val=""/>
+      <w:lvlJc w:val="left"/>
+    </w:lvl>
+    <w:lvl w:ilvl="5" w:tplc="FFFFFFFF">
+      <w:numFmt w:val="decimal"/>
+      <w:lvlText w:val=""/>
+      <w:lvlJc w:val="left"/>
+    </w:lvl>
+    <w:lvl w:ilvl="6" w:tplc="FFFFFFFF">
+      <w:numFmt w:val="decimal"/>
+      <w:lvlText w:val=""/>
+      <w:lvlJc w:val="left"/>
+    </w:lvl>
+    <w:lvl w:ilvl="7" w:tplc="FFFFFFFF">
+      <w:numFmt w:val="decimal"/>
+      <w:lvlText w:val=""/>
+      <w:lvlJc w:val="left"/>
+    </w:lvl>
+    <w:lvl w:ilvl="8" w:tplc="FFFFFFFF">
+      <w:numFmt w:val="decimal"/>
+      <w:lvlText w:val=""/>
+      <w:lvlJc w:val="left"/>
+    </w:lvl>
+  </w:abstractNum>
+  <w:abstractNum w:abstractNumId="2" w15:restartNumberingAfterBreak="0">
+    <w:nsid w:val="FD243ED8"/>
+    <w:multiLevelType w:val="hybridMultilevel"/>
+    <w:tmpl w:val="96739495"/>
+    <w:lvl w:ilvl="0" w:tplc="FFFFFFFF">
+      <w:start w:val="1"/>
+      <w:numFmt w:val="bullet"/>
+      <w:lvlText w:val="•"/>
+      <w:lvlJc w:val="left"/>
+    </w:lvl>
+    <w:lvl w:ilvl="1" w:tplc="FFFFFFFF">
+      <w:numFmt w:val="decimal"/>
+      <w:lvlText w:val=""/>
+      <w:lvlJc w:val="left"/>
+    </w:lvl>
+    <w:lvl w:ilvl="2" w:tplc="FFFFFFFF">
+      <w:numFmt w:val="decimal"/>
+      <w:lvlText w:val=""/>
+      <w:lvlJc w:val="left"/>
+    </w:lvl>
+    <w:lvl w:ilvl="3" w:tplc="FFFFFFFF">
+      <w:numFmt w:val="decimal"/>
+      <w:lvlText w:val=""/>
+      <w:lvlJc w:val="left"/>
+    </w:lvl>
+    <w:lvl w:ilvl="4" w:tplc="FFFFFFFF">
+      <w:numFmt w:val="decimal"/>
+      <w:lvlText w:val=""/>
+      <w:lvlJc w:val="left"/>
+    </w:lvl>
+    <w:lvl w:ilvl="5" w:tplc="FFFFFFFF">
+      <w:numFmt w:val="decimal"/>
+      <w:lvlText w:val=""/>
+      <w:lvlJc w:val="left"/>
+    </w:lvl>
+    <w:lvl w:ilvl="6" w:tplc="FFFFFFFF">
+      <w:numFmt w:val="decimal"/>
+      <w:lvlText w:val=""/>
+      <w:lvlJc w:val="left"/>
+    </w:lvl>
+    <w:lvl w:ilvl="7" w:tplc="FFFFFFFF">
+      <w:numFmt w:val="decimal"/>
+      <w:lvlText w:val=""/>
+      <w:lvlJc w:val="left"/>
+    </w:lvl>
+    <w:lvl w:ilvl="8" w:tplc="FFFFFFFF">
+      <w:numFmt w:val="decimal"/>
+      <w:lvlText w:val=""/>
+      <w:lvlJc w:val="left"/>
+    </w:lvl>
+  </w:abstractNum>
+  <w:abstractNum w:abstractNumId="3" w15:restartNumberingAfterBreak="0">
+    <w:nsid w:val="13708A47"/>
+    <w:multiLevelType w:val="hybridMultilevel"/>
+    <w:tmpl w:val="94005346"/>
+    <w:lvl w:ilvl="0" w:tplc="FFFFFFFF">
+      <w:start w:val="1"/>
+      <w:numFmt w:val="bullet"/>
+      <w:lvlText w:val="•"/>
+      <w:lvlJc w:val="left"/>
+    </w:lvl>
+    <w:lvl w:ilvl="1" w:tplc="FFFFFFFF">
+      <w:numFmt w:val="decimal"/>
+      <w:lvlText w:val=""/>
+      <w:lvlJc w:val="left"/>
+    </w:lvl>
+    <w:lvl w:ilvl="2" w:tplc="FFFFFFFF">
+      <w:numFmt w:val="decimal"/>
+      <w:lvlText w:val=""/>
+      <w:lvlJc w:val="left"/>
+    </w:lvl>
+    <w:lvl w:ilvl="3" w:tplc="FFFFFFFF">
+      <w:numFmt w:val="decimal"/>
+      <w:lvlText w:val=""/>
+      <w:lvlJc w:val="left"/>
+    </w:lvl>
+    <w:lvl w:ilvl="4" w:tplc="FFFFFFFF">
+      <w:numFmt w:val="decimal"/>
+      <w:lvlText w:val=""/>
+      <w:lvlJc w:val="left"/>
+    </w:lvl>
+    <w:lvl w:ilvl="5" w:tplc="FFFFFFFF">
+      <w:numFmt w:val="decimal"/>
+      <w:lvlText w:val=""/>
+      <w:lvlJc w:val="left"/>
+    </w:lvl>
+    <w:lvl w:ilvl="6" w:tplc="FFFFFFFF">
+      <w:numFmt w:val="decimal"/>
+      <w:lvlText w:val=""/>
+      <w:lvlJc w:val="left"/>
+    </w:lvl>
+    <w:lvl w:ilvl="7" w:tplc="FFFFFFFF">
+      <w:numFmt w:val="decimal"/>
+      <w:lvlText w:val=""/>
+      <w:lvlJc w:val="left"/>
+    </w:lvl>
+    <w:lvl w:ilvl="8" w:tplc="FFFFFFFF">
+      <w:numFmt w:val="decimal"/>
+      <w:lvlText w:val=""/>
+      <w:lvlJc w:val="left"/>
+    </w:lvl>
+  </w:abstractNum>
+  <w:abstractNum w:abstractNumId="4" w15:restartNumberingAfterBreak="0">
+    <w:nsid w:val="18EC5D62"/>
+    <w:multiLevelType w:val="hybridMultilevel"/>
+    <w:tmpl w:val="5FD324FE"/>
+    <w:lvl w:ilvl="0" w:tplc="FFFFFFFF">
+      <w:start w:val="1"/>
+      <w:numFmt w:val="bullet"/>
+      <w:lvlText w:val="•"/>
+      <w:lvlJc w:val="left"/>
+    </w:lvl>
+    <w:lvl w:ilvl="1" w:tplc="FFFFFFFF">
+      <w:numFmt w:val="decimal"/>
+      <w:lvlText w:val=""/>
+      <w:lvlJc w:val="left"/>
+    </w:lvl>
+    <w:lvl w:ilvl="2" w:tplc="FFFFFFFF">
+      <w:numFmt w:val="decimal"/>
+      <w:lvlText w:val=""/>
+      <w:lvlJc w:val="left"/>
+    </w:lvl>
+    <w:lvl w:ilvl="3" w:tplc="FFFFFFFF">
+      <w:numFmt w:val="decimal"/>
+      <w:lvlText w:val=""/>
+      <w:lvlJc w:val="left"/>
+    </w:lvl>
+    <w:lvl w:ilvl="4" w:tplc="FFFFFFFF">
+      <w:numFmt w:val="decimal"/>
+      <w:lvlText w:val=""/>
+      <w:lvlJc w:val="left"/>
+    </w:lvl>
+    <w:lvl w:ilvl="5" w:tplc="FFFFFFFF">
+      <w:numFmt w:val="decimal"/>
+      <w:lvlText w:val=""/>
+      <w:lvlJc w:val="left"/>
+    </w:lvl>
+    <w:lvl w:ilvl="6" w:tplc="FFFFFFFF">
+      <w:numFmt w:val="decimal"/>
+      <w:lvlText w:val=""/>
+      <w:lvlJc w:val="left"/>
+    </w:lvl>
+    <w:lvl w:ilvl="7" w:tplc="FFFFFFFF">
+      <w:numFmt w:val="decimal"/>
+      <w:lvlText w:val=""/>
+      <w:lvlJc w:val="left"/>
+    </w:lvl>
+    <w:lvl w:ilvl="8" w:tplc="FFFFFFFF">
+      <w:numFmt w:val="decimal"/>
+      <w:lvlText w:val=""/>
+      <w:lvlJc w:val="left"/>
+    </w:lvl>
+  </w:abstractNum>
+  <w:abstractNum w:abstractNumId="5" w15:restartNumberingAfterBreak="0">
+    <w:nsid w:val="38702FFC"/>
+    <w:multiLevelType w:val="hybridMultilevel"/>
+    <w:tmpl w:val="BD4DC788"/>
+    <w:lvl w:ilvl="0" w:tplc="FFFFFFFF">
+      <w:start w:val="1"/>
+      <w:numFmt w:val="bullet"/>
+      <w:lvlText w:val="•"/>
+      <w:lvlJc w:val="left"/>
+    </w:lvl>
+    <w:lvl w:ilvl="1" w:tplc="FFFFFFFF">
+      <w:numFmt w:val="decimal"/>
+      <w:lvlText w:val=""/>
+      <w:lvlJc w:val="left"/>
+    </w:lvl>
+    <w:lvl w:ilvl="2" w:tplc="FFFFFFFF">
+      <w:numFmt w:val="decimal"/>
+      <w:lvlText w:val=""/>
+      <w:lvlJc w:val="left"/>
+    </w:lvl>
+    <w:lvl w:ilvl="3" w:tplc="FFFFFFFF">
+      <w:numFmt w:val="decimal"/>
+      <w:lvlText w:val=""/>
+      <w:lvlJc w:val="left"/>
+    </w:lvl>
+    <w:lvl w:ilvl="4" w:tplc="FFFFFFFF">
+      <w:numFmt w:val="decimal"/>
+      <w:lvlText w:val=""/>
+      <w:lvlJc w:val="left"/>
+    </w:lvl>
+    <w:lvl w:ilvl="5" w:tplc="FFFFFFFF">
+      <w:numFmt w:val="decimal"/>
+      <w:lvlText w:val=""/>
+      <w:lvlJc w:val="left"/>
+    </w:lvl>
+    <w:lvl w:ilvl="6" w:tplc="FFFFFFFF">
+      <w:numFmt w:val="decimal"/>
+      <w:lvlText w:val=""/>
+      <w:lvlJc w:val="left"/>
+    </w:lvl>
+    <w:lvl w:ilvl="7" w:tplc="FFFFFFFF">
+      <w:numFmt w:val="decimal"/>
+      <w:lvlText w:val=""/>
+      <w:lvlJc w:val="left"/>
+    </w:lvl>
+    <w:lvl w:ilvl="8" w:tplc="FFFFFFFF">
+      <w:numFmt w:val="decimal"/>
+      <w:lvlText w:val=""/>
+      <w:lvlJc w:val="left"/>
+    </w:lvl>
+  </w:abstractNum>
+  <w:abstractNum w:abstractNumId="6" w15:restartNumberingAfterBreak="0">
     <w:nsid w:val="446D4DDB"/>
     <w:multiLevelType w:val="multilevel"/>
     <w:tmpl w:val="0409001D"/>
@@ -590,13 +2017,31 @@
     </w:lvl>
   </w:abstractNum>
   <w:num w:numId="1">
+    <w:abstractNumId w:val="6"/>
+  </w:num>
+  <w:num w:numId="2">
+    <w:abstractNumId w:val="4"/>
+  </w:num>
+  <w:num w:numId="3">
+    <w:abstractNumId w:val="3"/>
+  </w:num>
+  <w:num w:numId="4">
+    <w:abstractNumId w:val="1"/>
+  </w:num>
+  <w:num w:numId="5">
+    <w:abstractNumId w:val="5"/>
+  </w:num>
+  <w:num w:numId="6">
     <w:abstractNumId w:val="0"/>
+  </w:num>
+  <w:num w:numId="7">
+    <w:abstractNumId w:val="2"/>
   </w:num>
 </w:numbering>
 </file>
 
 <file path=word/styles.xml><?xml version="1.0" encoding="utf-8"?>
-<w:styles xmlns:mc="http://schemas.openxmlformats.org/markup-compatibility/2006" xmlns:r="http://schemas.openxmlformats.org/officeDocument/2006/relationships" xmlns:w="http://schemas.openxmlformats.org/wordprocessingml/2006/main" xmlns:w14="http://schemas.microsoft.com/office/word/2010/wordml" xmlns:w15="http://schemas.microsoft.com/office/word/2012/wordml" xmlns:w16cex="http://schemas.microsoft.com/office/word/2018/wordml/cex" xmlns:w16cid="http://schemas.microsoft.com/office/word/2016/wordml/cid" xmlns:w16="http://schemas.microsoft.com/office/word/2018/wordml" xmlns:w16se="http://schemas.microsoft.com/office/word/2015/wordml/symex" mc:Ignorable="w14 w15 w16se w16cid w16 w16cex">
+<w:styles xmlns:mc="http://schemas.openxmlformats.org/markup-compatibility/2006" xmlns:r="http://schemas.openxmlformats.org/officeDocument/2006/relationships" xmlns:w="http://schemas.openxmlformats.org/wordprocessingml/2006/main" xmlns:w14="http://schemas.microsoft.com/office/word/2010/wordml" xmlns:w15="http://schemas.microsoft.com/office/word/2012/wordml" xmlns:w16cid="http://schemas.microsoft.com/office/word/2016/wordml/cid" xmlns:w16se="http://schemas.microsoft.com/office/word/2015/wordml/symex" mc:Ignorable="w14 w15 w16se w16cid">
   <w:docDefaults>
     <w:rPrDefault>
       <w:rPr>
@@ -997,13 +2442,13 @@
       <w:noProof/>
     </w:rPr>
   </w:style>
-  <w:style w:type="character" w:default="1" w:styleId="DefaultParagraphFont">
+  <w:style w:type="character" w:default="1" w:styleId="Fuentedeprrafopredeter">
     <w:name w:val="Default Paragraph Font"/>
     <w:uiPriority w:val="1"/>
     <w:semiHidden/>
     <w:unhideWhenUsed/>
   </w:style>
-  <w:style w:type="table" w:default="1" w:styleId="TableNormal">
+  <w:style w:type="table" w:default="1" w:styleId="Tablanormal">
     <w:name w:val="Normal Table"/>
     <w:uiPriority w:val="99"/>
     <w:semiHidden/>
@@ -1018,17 +2463,17 @@
       </w:tblCellMar>
     </w:tblPr>
   </w:style>
-  <w:style w:type="numbering" w:default="1" w:styleId="NoList">
+  <w:style w:type="numbering" w:default="1" w:styleId="Sinlista">
     <w:name w:val="No List"/>
     <w:uiPriority w:val="99"/>
     <w:semiHidden/>
     <w:unhideWhenUsed/>
   </w:style>
-  <w:style w:type="paragraph" w:styleId="Title">
+  <w:style w:type="paragraph" w:styleId="Ttulo">
     <w:name w:val="Title"/>
     <w:basedOn w:val="Normal"/>
     <w:next w:val="Normal"/>
-    <w:link w:val="TitleChar"/>
+    <w:link w:val="TtuloCar"/>
     <w:uiPriority w:val="10"/>
     <w:qFormat/>
     <w:rsid w:val="00BA3B38"/>
@@ -1044,10 +2489,10 @@
       <w:szCs w:val="56"/>
     </w:rPr>
   </w:style>
-  <w:style w:type="character" w:customStyle="1" w:styleId="TitleChar">
-    <w:name w:val="Title Char"/>
-    <w:basedOn w:val="DefaultParagraphFont"/>
-    <w:link w:val="Title"/>
+  <w:style w:type="character" w:customStyle="1" w:styleId="TtuloCar">
+    <w:name w:val="Título Car"/>
+    <w:basedOn w:val="Fuentedeprrafopredeter"/>
+    <w:link w:val="Ttulo"/>
     <w:uiPriority w:val="10"/>
     <w:rsid w:val="00BA3B38"/>
     <w:rPr>
@@ -1059,7 +2504,7 @@
       <w:szCs w:val="56"/>
     </w:rPr>
   </w:style>
-  <w:style w:type="paragraph" w:styleId="ListParagraph">
+  <w:style w:type="paragraph" w:styleId="Prrafodelista">
     <w:name w:val="List Paragraph"/>
     <w:basedOn w:val="Normal"/>
     <w:uiPriority w:val="34"/>
@@ -1071,6 +2516,23 @@
     </w:pPr>
     <w:rPr>
       <w:noProof w:val="0"/>
+    </w:rPr>
+  </w:style>
+  <w:style w:type="paragraph" w:customStyle="1" w:styleId="Default">
+    <w:name w:val="Default"/>
+    <w:rsid w:val="00704AB7"/>
+    <w:pPr>
+      <w:autoSpaceDE w:val="0"/>
+      <w:autoSpaceDN w:val="0"/>
+      <w:adjustRightInd w:val="0"/>
+      <w:spacing w:after="0" w:line="240" w:lineRule="auto"/>
+    </w:pPr>
+    <w:rPr>
+      <w:rFonts w:ascii="Dax-Regular" w:hAnsi="Dax-Regular" w:cs="Dax-Regular"/>
+      <w:color w:val="000000"/>
+      <w:sz w:val="24"/>
+      <w:szCs w:val="24"/>
+      <w:lang w:val="es-CO" w:eastAsia="ko-KR"/>
     </w:rPr>
   </w:style>
 </w:styles>

</xml_diff>